<commit_message>
Las version od Mini Project V2.0
</commit_message>
<xml_diff>
--- a/NS4DA-MPFR-doc-3.docx
+++ b/NS4DA-MPFR-doc-3.docx
@@ -107,7 +107,7 @@
         <w:rPr>
           <w:rtl w:val="0"/>
         </w:rPr>
-        <w:t xml:space="preserve">MINI PROJECT– PROJECT PROPOSAL "COMMUNITY STRUCTURE IN JAZZ".</w:t>
+        <w:t xml:space="preserve">MINI PROJECT - COMMUNITY STRUCTURE IN JAZZ".</w:t>
       </w:r>
       <w:r>
         <w:rPr>
@@ -553,18 +553,7 @@
         <w:rPr>
           <w:rtl w:val="0"/>
         </w:rPr>
-        <w:t xml:space="preserve">El objetivo del proyecto consiste en unas pocas frases con una</w:t>
-      </w:r>
-    </w:p>
-    <w:p>
-      <w:pPr>
-        <w:rPr/>
-      </w:pPr>
-      <w:r>
-        <w:rPr>
-          <w:rtl w:val="0"/>
-        </w:rPr>
-        <w:t xml:space="preserve">declaración ejecutiva de los objetivos del proyecto y lo que espera conseguir.</w:t>
+        <w:t xml:space="preserve">Apply some methods studied in class to reproduce the paper and understand how they were able to do it through network science and various analyses. This will help us understand the relationships between the musicians in the bands."</w:t>
       </w:r>
       <w:r>
         <w:rPr>
@@ -634,7 +623,7 @@
         <w:rPr>
           <w:rtl w:val="0"/>
         </w:rPr>
-        <w:t xml:space="preserve">Resuma el estudio de caso que su miniproyecto ha intentado reproducir.</w:t>
+        <w:t xml:space="preserve">We are going to study some relationship between the musicians and bands, duenot having the same tools/software and additional information from the network, an approach is made from the knowledge one has and the tools available.</w:t>
       </w:r>
       <w:r>
         <w:rPr>
@@ -793,61 +782,34 @@
         <w:rPr>
           <w:rtl w:val="0"/>
         </w:rPr>
-        <w:t xml:space="preserve">Aunque en el paper se dice que hay dos redes diferentes, el archivo que lo acompaña, sólo se compone por un archivo de una red, que no tiene etiquetas para conocer los nombres de los nodos, con lo cual se identifica posteriormente que corresponde al dataset de bandas por sus métricas de comportamiento en el análisis exploratorio por medio de Gephi. </w:t>
-      </w:r>
-    </w:p>
-    <w:p>
-      <w:pPr>
-        <w:widowControl w:val="0"/>
-        <w:spacing w:line="252.00000000000003" w:lineRule="auto"/>
-        <w:jc w:val="both"/>
-        <w:rPr/>
-      </w:pPr>
-      <w:r>
-        <w:rPr>
-          <w:rtl w:val="0"/>
-        </w:rPr>
-      </w:r>
-    </w:p>
-    <w:p>
-      <w:pPr>
-        <w:widowControl w:val="0"/>
-        <w:spacing w:line="252.00000000000003" w:lineRule="auto"/>
-        <w:jc w:val="both"/>
-        <w:rPr/>
-      </w:pPr>
-      <w:r>
-        <w:rPr>
-          <w:rtl w:val="0"/>
-        </w:rPr>
-        <w:t xml:space="preserve">Es por esto que el análisis posterior que se hace para reconstruir este artículo está orientado a reconstruir los resultados que se presentan en el análisis de bandas. Cabe aclarar que esta red está es asimétrica (Los enlaces tienen dirección de un nodo de origen a un nodo destino), pero en el paper están dados los valores de análisis para una red simétrica. Así mismo, no se considera que los enlaces tengan pesos, ya que si una banda comparte un músico o más, igualmente el enlace tendrá valor de 1. Por lo que este es un valor binario que indica existencia (Existe enlace o no existe enlace). </w:t>
-      </w:r>
-    </w:p>
-    <w:p>
-      <w:pPr>
-        <w:widowControl w:val="0"/>
-        <w:spacing w:line="252.00000000000003" w:lineRule="auto"/>
-        <w:ind w:firstLine="202"/>
-        <w:jc w:val="both"/>
-        <w:rPr/>
-      </w:pPr>
-      <w:r>
-        <w:rPr>
-          <w:rtl w:val="0"/>
-        </w:rPr>
-      </w:r>
-    </w:p>
-    <w:p>
-      <w:pPr>
-        <w:widowControl w:val="0"/>
-        <w:spacing w:line="252.00000000000003" w:lineRule="auto"/>
-        <w:jc w:val="both"/>
-        <w:rPr/>
-      </w:pPr>
-      <w:r>
-        <w:rPr>
-          <w:rtl w:val="0"/>
-        </w:rPr>
+        <w:t xml:space="preserve">Although the paper mentions the existence of two different networks, the accompanying file consists only of one network file, lacking labels to identify the node names. Consequently, it was later identified that this corresponds to the bands dataset based on its behavioral metrics in the exploratory analysis conducted through Gephi.</w:t>
+      </w:r>
+    </w:p>
+    <w:p>
+      <w:pPr>
+        <w:widowControl w:val="0"/>
+        <w:spacing w:line="252.00000000000003" w:lineRule="auto"/>
+        <w:jc w:val="both"/>
+        <w:rPr/>
+      </w:pPr>
+      <w:r>
+        <w:rPr>
+          <w:rtl w:val="0"/>
+        </w:rPr>
+      </w:r>
+    </w:p>
+    <w:p>
+      <w:pPr>
+        <w:widowControl w:val="0"/>
+        <w:spacing w:line="252.00000000000003" w:lineRule="auto"/>
+        <w:jc w:val="both"/>
+        <w:rPr/>
+      </w:pPr>
+      <w:r>
+        <w:rPr>
+          <w:rtl w:val="0"/>
+        </w:rPr>
+        <w:t xml:space="preserve">Therefore, the subsequent analysis aimed at reconstructing this article is focused on reconstructing the results presented in the bands analysis. It should be noted that this network is asymmetric (links have direction from a source node to a destination node), whereas the paper provides analysis values for a symmetric network. Additionally, it is assumed that the links do not have weights, as if a band shares one or more musicians, the link will still have a value of 1. Thus, this is a binary value indicating existence (whether a link exists or not).</w:t>
       </w:r>
     </w:p>
     <w:p>
@@ -890,30 +852,6 @@
           <w:rtl w:val="0"/>
         </w:rPr>
         <w:t xml:space="preserve">VI. IMPLEMENTED NETWORK SCIENCE APPROACH</w:t>
-      </w:r>
-    </w:p>
-    <w:p>
-      <w:pPr>
-        <w:jc w:val="center"/>
-        <w:rPr>
-          <w:smallCaps w:val="1"/>
-        </w:rPr>
-      </w:pPr>
-      <w:r>
-        <w:rPr>
-          <w:rtl w:val="0"/>
-        </w:rPr>
-      </w:r>
-    </w:p>
-    <w:p>
-      <w:pPr>
-        <w:rPr/>
-      </w:pPr>
-      <w:r>
-        <w:rPr>
-          <w:rtl w:val="0"/>
-        </w:rPr>
-        <w:t xml:space="preserve">Describa en términos generales el enfoque de la ciencia de redes aplicado. Es necesario mencionar los tipos de modelos y métodos de redes que ha utilizado.</w:t>
       </w:r>
     </w:p>
     <w:p>
@@ -941,60 +879,80 @@
         <w:rPr>
           <w:rtl w:val="0"/>
         </w:rPr>
-        <w:t xml:space="preserve">Análisis de la topología de la red</w:t>
-      </w:r>
-    </w:p>
-    <w:p>
-      <w:pPr>
-        <w:rPr/>
-      </w:pPr>
-      <w:r>
-        <w:rPr>
-          <w:rtl w:val="0"/>
-        </w:rPr>
-      </w:r>
-    </w:p>
-    <w:p>
-      <w:pPr>
-        <w:rPr/>
-      </w:pPr>
-      <w:r>
-        <w:rPr>
-          <w:rtl w:val="0"/>
-        </w:rPr>
-        <w:t xml:space="preserve">El primer acercamiento que se realiza para solucionar el paper consiste en hacer un análisis de la topología de la red, analizando la distribución de grados y average networks degree.</w:t>
-      </w:r>
-    </w:p>
-    <w:p>
-      <w:pPr>
-        <w:rPr/>
-      </w:pPr>
-      <w:r>
-        <w:rPr>
-          <w:rtl w:val="0"/>
-        </w:rPr>
-      </w:r>
-    </w:p>
-    <w:p>
-      <w:pPr>
-        <w:rPr/>
-      </w:pPr>
-      <w:r>
-        <w:rPr>
-          <w:rtl w:val="0"/>
-        </w:rPr>
-        <w:t xml:space="preserve">El primer cálculo para entender la topología de la red, es el cálculo de la distancia geodésica media, que por medio de Gephi, corresponde a 2.238 valor cercano al que muestra el paper (2.26), lo cual muestra, como se dice que en el paper que la red tiene comportamiento similar a las redes small world.</w:t>
-      </w:r>
-    </w:p>
-    <w:p>
-      <w:pPr>
-        <w:rPr/>
-      </w:pPr>
-      <w:r>
-        <w:rPr>
-          <w:rtl w:val="0"/>
-        </w:rPr>
-        <w:t xml:space="preserve">Luego se busca hacer el grado de distribución de los nodos. Para llegar a este resultado, primero se debe hacer el cálculo del grado medio de los nodos de la red. Por medio de Gephi, se obtiene la gráfica de la distribución de grado, como se observa en la Figura x. En el eje x de este gráfico se observa el valor K, es decir, el número de conexiones que puede tener un nodo. En el eje Y se observa un conteo, correspondiente a cuántos nodos tienen un número de grado específico. </w:t>
+        <w:t xml:space="preserve">Topology Analysis of the Network</w:t>
+      </w:r>
+    </w:p>
+    <w:p>
+      <w:pPr>
+        <w:rPr/>
+      </w:pPr>
+      <w:r>
+        <w:rPr>
+          <w:rtl w:val="0"/>
+        </w:rPr>
+      </w:r>
+    </w:p>
+    <w:p>
+      <w:pPr>
+        <w:rPr/>
+      </w:pPr>
+      <w:r>
+        <w:rPr>
+          <w:rtl w:val="0"/>
+        </w:rPr>
+        <w:t xml:space="preserve">The initial approach taken to address the paper involves conducting a topology analysis of the network, focusing on degree distribution and average network degree.</w:t>
+      </w:r>
+    </w:p>
+    <w:p>
+      <w:pPr>
+        <w:rPr/>
+      </w:pPr>
+      <w:r>
+        <w:rPr>
+          <w:rtl w:val="0"/>
+        </w:rPr>
+      </w:r>
+    </w:p>
+    <w:p>
+      <w:pPr>
+        <w:rPr/>
+      </w:pPr>
+      <w:r>
+        <w:rPr>
+          <w:rtl w:val="0"/>
+        </w:rPr>
+        <w:t xml:space="preserve">The first step in understanding the network's topology is calculating the average geodesic distance, which, through Gephi, yields a value of 2.238, close to the value reported in the paper (2.26). This indicates, as mentioned in the paper, that the network exhibits behavior similar to small-world networks.</w:t>
+      </w:r>
+    </w:p>
+    <w:p>
+      <w:pPr>
+        <w:rPr/>
+      </w:pPr>
+      <w:r>
+        <w:rPr>
+          <w:rtl w:val="0"/>
+        </w:rPr>
+      </w:r>
+    </w:p>
+    <w:p>
+      <w:pPr>
+        <w:rPr/>
+      </w:pPr>
+      <w:r>
+        <w:rPr>
+          <w:rtl w:val="0"/>
+        </w:rPr>
+        <w:t xml:space="preserve">Next, the degree distribution of the nodes is examined. To achieve this, the average degree of the nodes in the network must first be calculated. Using Gephi, the degree distribution graph is obtained, as shown in Figure 1. The x-axis of this graph represents the value K, i.e., the number of connections a node can have, while the y-axis displays a count indicating how many nodes have a specific degree.</w:t>
+      </w:r>
+    </w:p>
+    <w:p>
+      <w:pPr>
+        <w:rPr/>
+      </w:pPr>
+      <w:r>
+        <w:rPr>
+          <w:rtl w:val="0"/>
+        </w:rPr>
       </w:r>
     </w:p>
     <w:p>
@@ -1017,12 +975,12 @@
           <wp:inline distB="114300" distT="114300" distL="114300" distR="114300">
             <wp:extent cx="3086725" cy="2057817"/>
             <wp:effectExtent b="0" l="0" r="0" t="0"/>
-            <wp:docPr id="23" name="image2.png"/>
+            <wp:docPr id="24" name="image1.png"/>
             <a:graphic>
               <a:graphicData uri="http://schemas.openxmlformats.org/drawingml/2006/picture">
                 <pic:pic>
                   <pic:nvPicPr>
-                    <pic:cNvPr id="0" name="image2.png"/>
+                    <pic:cNvPr id="0" name="image1.png"/>
                     <pic:cNvPicPr preferRelativeResize="0"/>
                   </pic:nvPicPr>
                   <pic:blipFill>
@@ -1101,28 +1059,38 @@
         <w:rPr>
           <w:rtl w:val="0"/>
         </w:rPr>
-        <w:t xml:space="preserve">Para fines prácticos y debido a Gephi no realiza gráficos estadísticos personalizados, se utiliza la exportación de la sección de Laboratorio de Datos, hacia un archivo csv, con lo cual, ahora sí se pueden realizar gráficas estadísticas que representen de mejor manera los datos que se muestran en el paper. </w:t>
-      </w:r>
-    </w:p>
-    <w:p>
-      <w:pPr>
-        <w:rPr/>
-      </w:pPr>
-      <w:r>
-        <w:rPr>
-          <w:rtl w:val="0"/>
-        </w:rPr>
-      </w:r>
-    </w:p>
-    <w:p>
-      <w:pPr>
-        <w:rPr/>
-      </w:pPr>
-      <w:r>
-        <w:rPr>
-          <w:rtl w:val="0"/>
-        </w:rPr>
-        <w:t xml:space="preserve">Otra forma de representar el grado de distribución, es por medio de un histograma, como se muestra en la Figura X.</w:t>
+        <w:t xml:space="preserve">For practical purposes, and because Gephi does not generate custom statistical graphs, the data laboratory section is exported to a CSV file. With this, it becomes possible to create statistical graphs that better represent the data presented in the paper.</w:t>
+      </w:r>
+    </w:p>
+    <w:p>
+      <w:pPr>
+        <w:rPr/>
+      </w:pPr>
+      <w:r>
+        <w:rPr>
+          <w:rtl w:val="0"/>
+        </w:rPr>
+      </w:r>
+    </w:p>
+    <w:p>
+      <w:pPr>
+        <w:rPr/>
+      </w:pPr>
+      <w:r>
+        <w:rPr>
+          <w:rtl w:val="0"/>
+        </w:rPr>
+        <w:t xml:space="preserve">Another way to represent the degree distribution is through a histogram, as shown in Figure 2.</w:t>
+      </w:r>
+    </w:p>
+    <w:p>
+      <w:pPr>
+        <w:rPr/>
+      </w:pPr>
+      <w:r>
+        <w:rPr>
+          <w:rtl w:val="0"/>
+        </w:rPr>
       </w:r>
     </w:p>
     <w:p>
@@ -1145,7 +1113,7 @@
           <wp:inline distB="114300" distT="114300" distL="114300" distR="114300">
             <wp:extent cx="3115628" cy="1594905"/>
             <wp:effectExtent b="0" l="0" r="0" t="0"/>
-            <wp:docPr id="22" name="image5.png"/>
+            <wp:docPr id="23" name="image5.png"/>
             <a:graphic>
               <a:graphicData uri="http://schemas.openxmlformats.org/drawingml/2006/picture">
                 <pic:pic>
@@ -1182,23 +1150,47 @@
     </w:p>
     <w:p>
       <w:pPr>
-        <w:rPr/>
-      </w:pPr>
-      <w:r>
-        <w:rPr>
-          <w:rtl w:val="0"/>
-        </w:rPr>
-      </w:r>
-    </w:p>
-    <w:p>
-      <w:pPr>
-        <w:rPr/>
-      </w:pPr>
-      <w:r>
-        <w:rPr>
-          <w:rtl w:val="0"/>
-        </w:rPr>
-        <w:t xml:space="preserve">Al normalizar este histograma dividiéndolo por el número de nodos que hay en la red, se obtiene la distribución de grado P(k), para después calcular la distribución acumulativa de grados F(k) sumando las probabilidades P(k') para todos los grados k' que son mayores o iguales a k. Obteniendo la gráfica de la figura X.</w:t>
+        <w:widowControl w:val="0"/>
+        <w:spacing w:line="252.00000000000003" w:lineRule="auto"/>
+        <w:jc w:val="both"/>
+        <w:rPr/>
+      </w:pPr>
+      <w:r>
+        <w:rPr>
+          <w:b w:val="1"/>
+          <w:rtl w:val="0"/>
+        </w:rPr>
+        <w:t xml:space="preserve">Fig. 2. </w:t>
+      </w:r>
+      <w:r>
+        <w:rPr>
+          <w:rtl w:val="0"/>
+        </w:rPr>
+        <w:t xml:space="preserve">Histogram</w:t>
+      </w:r>
+    </w:p>
+    <w:p>
+      <w:pPr>
+        <w:widowControl w:val="0"/>
+        <w:spacing w:line="252.00000000000003" w:lineRule="auto"/>
+        <w:jc w:val="both"/>
+        <w:rPr/>
+      </w:pPr>
+      <w:r>
+        <w:rPr>
+          <w:rtl w:val="0"/>
+        </w:rPr>
+      </w:r>
+    </w:p>
+    <w:p>
+      <w:pPr>
+        <w:rPr/>
+      </w:pPr>
+      <w:r>
+        <w:rPr>
+          <w:rtl w:val="0"/>
+        </w:rPr>
+        <w:t xml:space="preserve">By normalizing this histogram, dividing it by the number of nodes in the network, we obtain the degree distribution P(k). Subsequently, the cumulative degree distribution F(k) is calculated by summing the probabilities P(k') for all degrees k' that are greater than or equal to k. This yields the graph shown in Figure 3.</w:t>
       </w:r>
     </w:p>
     <w:p>
@@ -1221,12 +1213,12 @@
           <wp:inline distB="114300" distT="114300" distL="114300" distR="114300">
             <wp:extent cx="2699385" cy="1924050"/>
             <wp:effectExtent b="0" l="0" r="0" t="0"/>
-            <wp:docPr id="21" name="image3.png"/>
+            <wp:docPr id="22" name="image2.png"/>
             <a:graphic>
               <a:graphicData uri="http://schemas.openxmlformats.org/drawingml/2006/picture">
                 <pic:pic>
                   <pic:nvPicPr>
-                    <pic:cNvPr id="0" name="image3.png"/>
+                    <pic:cNvPr id="0" name="image2.png"/>
                     <pic:cNvPicPr preferRelativeResize="0"/>
                   </pic:nvPicPr>
                   <pic:blipFill>
@@ -1258,26 +1250,47 @@
     </w:p>
     <w:p>
       <w:pPr>
-        <w:rPr/>
-      </w:pPr>
-      <w:r>
-        <w:rPr>
-          <w:rtl w:val="0"/>
-        </w:rPr>
-      </w:r>
-    </w:p>
-    <w:p>
-      <w:pPr>
-        <w:widowControl w:val="0"/>
-        <w:spacing w:line="252.00000000000003" w:lineRule="auto"/>
-        <w:jc w:val="both"/>
-        <w:rPr/>
-      </w:pPr>
-      <w:r>
-        <w:rPr>
-          <w:rtl w:val="0"/>
-        </w:rPr>
-        <w:t xml:space="preserve">En el paper, los autores aproximan el comportamiento de los nodos a una función exponencial con exponente negativo, en el gráfico se observa además, que la mayoría de los nodos se concentran en valores k entre 10 y 60.</w:t>
+        <w:widowControl w:val="0"/>
+        <w:spacing w:line="252.00000000000003" w:lineRule="auto"/>
+        <w:jc w:val="both"/>
+        <w:rPr/>
+      </w:pPr>
+      <w:r>
+        <w:rPr>
+          <w:b w:val="1"/>
+          <w:rtl w:val="0"/>
+        </w:rPr>
+        <w:t xml:space="preserve">Fig. 3. </w:t>
+      </w:r>
+      <w:r>
+        <w:rPr>
+          <w:rtl w:val="0"/>
+        </w:rPr>
+        <w:t xml:space="preserve">Degree distribution P(k)</w:t>
+      </w:r>
+    </w:p>
+    <w:p>
+      <w:pPr>
+        <w:rPr/>
+      </w:pPr>
+      <w:r>
+        <w:rPr>
+          <w:rtl w:val="0"/>
+        </w:rPr>
+      </w:r>
+    </w:p>
+    <w:p>
+      <w:pPr>
+        <w:widowControl w:val="0"/>
+        <w:spacing w:line="252.00000000000003" w:lineRule="auto"/>
+        <w:jc w:val="both"/>
+        <w:rPr/>
+      </w:pPr>
+      <w:r>
+        <w:rPr>
+          <w:rtl w:val="0"/>
+        </w:rPr>
+        <w:t xml:space="preserve">In the paper, the authors approximate the behavior of the nodes to a negative exponential function. Additionally, the graph shows that the majority of nodes are concentrated in values of k between 10 and 60.</w:t>
       </w:r>
     </w:p>
     <w:p>
@@ -1350,22 +1363,43 @@
       </w:pPr>
       <w:r>
         <w:rPr>
-          <w:rtl w:val="0"/>
-        </w:rPr>
-      </w:r>
-    </w:p>
-    <w:p>
-      <w:pPr>
-        <w:widowControl w:val="0"/>
-        <w:spacing w:line="252.00000000000003" w:lineRule="auto"/>
-        <w:jc w:val="both"/>
-        <w:rPr/>
-      </w:pPr>
-      <w:r>
-        <w:rPr>
-          <w:rtl w:val="0"/>
-        </w:rPr>
-        <w:t xml:space="preserve">En la figura X, se puede ver el comportamiento del coeficiente de clustering, en función del grado de los nodos (k). Se observa lo mencionado en el paper, donde hay una tendencia hacia el máximo coeficiente con un k&gt;30 y se presenta una leve caída después de k&gt;60.</w:t>
+          <w:b w:val="1"/>
+          <w:rtl w:val="0"/>
+        </w:rPr>
+        <w:t xml:space="preserve">Fig. 4. </w:t>
+      </w:r>
+      <w:r>
+        <w:rPr>
+          <w:rtl w:val="0"/>
+        </w:rPr>
+        <w:t xml:space="preserve">Behavior of the clustering coefficient</w:t>
+      </w:r>
+    </w:p>
+    <w:p>
+      <w:pPr>
+        <w:widowControl w:val="0"/>
+        <w:spacing w:line="252.00000000000003" w:lineRule="auto"/>
+        <w:jc w:val="both"/>
+        <w:rPr/>
+      </w:pPr>
+      <w:r>
+        <w:rPr>
+          <w:rtl w:val="0"/>
+        </w:rPr>
+      </w:r>
+    </w:p>
+    <w:p>
+      <w:pPr>
+        <w:widowControl w:val="0"/>
+        <w:spacing w:line="252.00000000000003" w:lineRule="auto"/>
+        <w:jc w:val="both"/>
+        <w:rPr/>
+      </w:pPr>
+      <w:r>
+        <w:rPr>
+          <w:rtl w:val="0"/>
+        </w:rPr>
+        <w:t xml:space="preserve">In Figure 4, the behavior of the clustering coefficient as a function of node degree (k) is depicted. As mentioned in the paper, there is a trend towards the maximum coefficient with k &gt; 30, followed by a slight decline after k &gt; 60.</w:t>
       </w:r>
     </w:p>
     <w:p>
@@ -1385,33 +1419,46 @@
           <w:numId w:val="1"/>
         </w:numPr>
         <w:ind w:left="720" w:hanging="360"/>
-      </w:pPr>
-      <w:r>
-        <w:rPr>
-          <w:rtl w:val="0"/>
-        </w:rPr>
-        <w:t xml:space="preserve">Análisis de la estructura de comunidad en la red</w:t>
-      </w:r>
-    </w:p>
-    <w:p>
-      <w:pPr>
-        <w:rPr/>
-      </w:pPr>
-      <w:r>
-        <w:rPr>
-          <w:rtl w:val="0"/>
-        </w:rPr>
-      </w:r>
-    </w:p>
-    <w:p>
-      <w:pPr>
-        <w:rPr/>
-      </w:pPr>
-      <w:r>
-        <w:rPr>
-          <w:rtl w:val="0"/>
-        </w:rPr>
-        <w:t xml:space="preserve">Para la red del paper, se encuentran 4 comunidades correspondientes a la ciudad donde las bandas graban sus discos. En el paper por medio de este gráfico y analizando las etiquetas, encuentran una relación entre la locación de las bandas y la segregación racial entre bandas etnicamente blancas y negras, que es una de las preguntas de búsqueda que se tienen como objetivo en el paper. </w:t>
+        <w:rPr>
+          <w:u w:val="none"/>
+        </w:rPr>
+      </w:pPr>
+      <w:r>
+        <w:rPr>
+          <w:rtl w:val="0"/>
+        </w:rPr>
+        <w:t xml:space="preserve">Community Structure Analysis in the Network</w:t>
+      </w:r>
+    </w:p>
+    <w:p>
+      <w:pPr>
+        <w:rPr/>
+      </w:pPr>
+      <w:r>
+        <w:rPr>
+          <w:rtl w:val="0"/>
+        </w:rPr>
+      </w:r>
+    </w:p>
+    <w:p>
+      <w:pPr>
+        <w:rPr/>
+      </w:pPr>
+      <w:r>
+        <w:rPr>
+          <w:rtl w:val="0"/>
+        </w:rPr>
+        <w:t xml:space="preserve">For the network described in the paper, four communities corresponding to the cities where bands record their albums are identified. Through this graph and by analyzing the labels, the paper establishes a relationship between the location of the bands and racial segregation among ethnically white and black bands, which is one of the research questions addressed in the paper.</w:t>
+      </w:r>
+    </w:p>
+    <w:p>
+      <w:pPr>
+        <w:rPr/>
+      </w:pPr>
+      <w:r>
+        <w:rPr>
+          <w:rtl w:val="0"/>
+        </w:rPr>
       </w:r>
     </w:p>
     <w:p>
@@ -1427,12 +1474,12 @@
           <wp:inline distB="114300" distT="114300" distL="114300" distR="114300">
             <wp:extent cx="2972753" cy="2079157"/>
             <wp:effectExtent b="0" l="0" r="0" t="0"/>
-            <wp:docPr id="18" name="image1.png"/>
+            <wp:docPr id="18" name="image3.png"/>
             <a:graphic>
               <a:graphicData uri="http://schemas.openxmlformats.org/drawingml/2006/picture">
                 <pic:pic>
                   <pic:nvPicPr>
-                    <pic:cNvPr id="0" name="image1.png"/>
+                    <pic:cNvPr id="0" name="image3.png"/>
                     <pic:cNvPicPr preferRelativeResize="0"/>
                   </pic:nvPicPr>
                   <pic:blipFill>
@@ -1474,7 +1521,7 @@
           <w:b w:val="1"/>
           <w:rtl w:val="0"/>
         </w:rPr>
-        <w:t xml:space="preserve">Fig. 1. </w:t>
+        <w:t xml:space="preserve">Fig. 5. </w:t>
       </w:r>
       <w:r>
         <w:rPr>
@@ -1535,7 +1582,7 @@
         <w:rPr>
           <w:rtl w:val="0"/>
         </w:rPr>
-        <w:t xml:space="preserve">Para reconstruir esto, dentro de Gephi con su interfaz gráfica (Vista general), aplicando el análisis exploratorio de la red, se pudo llegar al mismo resultado de la búsqueda de comunidades dentro de la red. En la figura X, se observa la red, con 4 colores distintos las comunidades dentro de la red y con diferentes tamaños de nodo, para aquellos nodos que tienen mayor grado.</w:t>
+        <w:t xml:space="preserve">To reconstruct this, within Gephi using its graphical interface (Overview), applying the exploratory network analysis led to the same result in searching for communities within the network. In Figure 6, the network is depicted with communities highlighted in four different colors, and nodes of varying sizes representing those with higher degrees.</w:t>
       </w:r>
     </w:p>
     <w:p>
@@ -1564,7 +1611,7 @@
           <wp:inline distB="114300" distT="114300" distL="114300" distR="114300">
             <wp:extent cx="3200400" cy="3200400"/>
             <wp:effectExtent b="0" l="0" r="0" t="0"/>
-            <wp:docPr id="20" name="image6.png"/>
+            <wp:docPr id="21" name="image6.png"/>
             <a:graphic>
               <a:graphicData uri="http://schemas.openxmlformats.org/drawingml/2006/picture">
                 <pic:pic>
@@ -1608,8 +1655,16 @@
       </w:pPr>
       <w:r>
         <w:rPr>
-          <w:rtl w:val="0"/>
-        </w:rPr>
+          <w:b w:val="1"/>
+          <w:rtl w:val="0"/>
+        </w:rPr>
+        <w:t xml:space="preserve">Fig. 6.</w:t>
+      </w:r>
+      <w:r>
+        <w:rPr>
+          <w:rtl w:val="0"/>
+        </w:rPr>
+        <w:t xml:space="preserve">Communities in the jazz bands network</w:t>
       </w:r>
     </w:p>
     <w:p>
@@ -1668,6 +1723,154 @@
         <w:widowControl w:val="0"/>
         <w:spacing w:line="252.00000000000003" w:lineRule="auto"/>
         <w:jc w:val="both"/>
+        <w:rPr/>
+      </w:pPr>
+      <w:r>
+        <w:rPr>
+          <w:rtl w:val="0"/>
+        </w:rPr>
+        <w:t xml:space="preserve">This mini project helped us understand the process used in the paper. Replicating the steps with the methods learned in class allowed us to expand our knowledge and gain a deeper understanding of the relationships depicted in the networks.</w:t>
+      </w:r>
+    </w:p>
+    <w:p>
+      <w:pPr>
+        <w:widowControl w:val="0"/>
+        <w:spacing w:line="252.00000000000003" w:lineRule="auto"/>
+        <w:jc w:val="both"/>
+        <w:rPr/>
+      </w:pPr>
+      <w:r>
+        <w:rPr>
+          <w:rtl w:val="0"/>
+        </w:rPr>
+      </w:r>
+    </w:p>
+    <w:p>
+      <w:pPr>
+        <w:widowControl w:val="0"/>
+        <w:spacing w:line="252.00000000000003" w:lineRule="auto"/>
+        <w:jc w:val="both"/>
+        <w:rPr/>
+      </w:pPr>
+      <w:r>
+        <w:rPr>
+          <w:rtl w:val="0"/>
+        </w:rPr>
+        <w:t xml:space="preserve">Additionally, the community division demonstrates a robust association with the geographical locations of band recordings. These findings highlight that musician and band networks encapsulate crucial aspects of the collaborative jazz musician network. </w:t>
+      </w:r>
+    </w:p>
+    <w:p>
+      <w:pPr>
+        <w:widowControl w:val="0"/>
+        <w:spacing w:line="252.00000000000003" w:lineRule="auto"/>
+        <w:jc w:val="both"/>
+        <w:rPr/>
+      </w:pPr>
+      <w:r>
+        <w:rPr>
+          <w:rtl w:val="0"/>
+        </w:rPr>
+      </w:r>
+    </w:p>
+    <w:p>
+      <w:pPr>
+        <w:widowControl w:val="0"/>
+        <w:spacing w:line="252.00000000000003" w:lineRule="auto"/>
+        <w:jc w:val="both"/>
+        <w:rPr/>
+      </w:pPr>
+      <w:r>
+        <w:rPr>
+          <w:rtl w:val="0"/>
+        </w:rPr>
+        <w:t xml:space="preserve">Another tool called graph tool was explored, but the results weren’t better than the obtained before, in the github repository there is a Notebook with this approach.</w:t>
+      </w:r>
+    </w:p>
+    <w:p>
+      <w:pPr>
+        <w:widowControl w:val="0"/>
+        <w:spacing w:line="252.00000000000003" w:lineRule="auto"/>
+        <w:jc w:val="both"/>
+        <w:rPr/>
+      </w:pPr>
+      <w:r>
+        <w:rPr>
+          <w:rtl w:val="0"/>
+        </w:rPr>
+      </w:r>
+    </w:p>
+    <w:p>
+      <w:pPr>
+        <w:widowControl w:val="0"/>
+        <w:spacing w:line="252.00000000000003" w:lineRule="auto"/>
+        <w:jc w:val="both"/>
+        <w:rPr/>
+      </w:pPr>
+      <w:r>
+        <w:rPr/>
+        <w:drawing>
+          <wp:inline distB="114300" distT="114300" distL="114300" distR="114300">
+            <wp:extent cx="3200400" cy="3365500"/>
+            <wp:effectExtent b="0" l="0" r="0" t="0"/>
+            <wp:docPr id="20" name="image7.png"/>
+            <a:graphic>
+              <a:graphicData uri="http://schemas.openxmlformats.org/drawingml/2006/picture">
+                <pic:pic>
+                  <pic:nvPicPr>
+                    <pic:cNvPr id="0" name="image7.png"/>
+                    <pic:cNvPicPr preferRelativeResize="0"/>
+                  </pic:nvPicPr>
+                  <pic:blipFill>
+                    <a:blip r:embed="rId15"/>
+                    <a:srcRect b="0" l="0" r="0" t="0"/>
+                    <a:stretch>
+                      <a:fillRect/>
+                    </a:stretch>
+                  </pic:blipFill>
+                  <pic:spPr>
+                    <a:xfrm>
+                      <a:off x="0" y="0"/>
+                      <a:ext cx="3200400" cy="3365500"/>
+                    </a:xfrm>
+                    <a:prstGeom prst="rect"/>
+                    <a:ln/>
+                  </pic:spPr>
+                </pic:pic>
+              </a:graphicData>
+            </a:graphic>
+          </wp:inline>
+        </w:drawing>
+      </w:r>
+      <w:r>
+        <w:rPr>
+          <w:rtl w:val="0"/>
+        </w:rPr>
+      </w:r>
+    </w:p>
+    <w:p>
+      <w:pPr>
+        <w:widowControl w:val="0"/>
+        <w:spacing w:line="252.00000000000003" w:lineRule="auto"/>
+        <w:jc w:val="both"/>
+        <w:rPr/>
+      </w:pPr>
+      <w:r>
+        <w:rPr>
+          <w:b w:val="1"/>
+          <w:rtl w:val="0"/>
+        </w:rPr>
+        <w:t xml:space="preserve">Fig. 5. </w:t>
+      </w:r>
+      <w:r>
+        <w:rPr>
+          <w:rtl w:val="0"/>
+        </w:rPr>
+        <w:t xml:space="preserve">Degree of each node represented using Graph Tool</w:t>
+      </w:r>
+    </w:p>
+    <w:p>
+      <w:pPr>
+        <w:jc w:val="left"/>
         <w:rPr>
           <w:smallCaps w:val="1"/>
         </w:rPr>
@@ -1676,33 +1879,6 @@
         <w:rPr>
           <w:rtl w:val="0"/>
         </w:rPr>
-        <w:t xml:space="preserve">In </w:t>
-      </w:r>
-      <w:r>
-        <w:rPr>
-          <w:highlight w:val="yellow"/>
-          <w:rtl w:val="0"/>
-        </w:rPr>
-        <w:t xml:space="preserve">summary, the results obtained show that the network of musicians is varied in degree and reflects the racial segregation among them. Furthermore, the division into communities presents a strong classification with the geographical locations where the bands recorded. These results demonstrate that networks of musicians and bands capture essential ingredients of the collaborative netw</w:t>
-      </w:r>
-      <w:sdt>
-        <w:sdtPr>
-          <w:tag w:val="goog_rdk_0"/>
-        </w:sdtPr>
-        <w:sdtContent>
-          <w:r>
-            <w:rPr>
-              <w:rFonts w:ascii="Gungsuh" w:cs="Gungsuh" w:eastAsia="Gungsuh" w:hAnsi="Gungsuh"/>
-              <w:rtl w:val="0"/>
-            </w:rPr>
-            <w:t xml:space="preserve">ork of jazz musicians. With this in mind, it was quantitatively characterize the community structure. They calculate the cumulative community size distribution P(s), which gives the probability that a community has a size greater than or equal to s (Fig. 2). This distribution shows a significant skew, with a slow decline for community sizes up to s ∼ 200, followed by a faster decline and a cutoff corresponding to system size at s ∼ 1000. </w:t>
-          </w:r>
-        </w:sdtContent>
-      </w:sdt>
-      <w:r>
-        <w:rPr>
-          <w:rtl w:val="0"/>
-        </w:rPr>
       </w:r>
     </w:p>
     <w:p>
@@ -1714,8 +1890,10 @@
       </w:pPr>
       <w:r>
         <w:rPr>
-          <w:rtl w:val="0"/>
-        </w:rPr>
+          <w:smallCaps w:val="1"/>
+          <w:rtl w:val="0"/>
+        </w:rPr>
+        <w:t xml:space="preserve">VIII. WEB LINKS TO SOURCE CODE AND EXPLANATORY VIDEO</w:t>
       </w:r>
     </w:p>
     <w:p>
@@ -1727,32 +1905,44 @@
       </w:pPr>
       <w:r>
         <w:rPr>
+          <w:rtl w:val="0"/>
+        </w:rPr>
+      </w:r>
+    </w:p>
+    <w:p>
+      <w:pPr>
+        <w:jc w:val="center"/>
+        <w:rPr>
           <w:smallCaps w:val="1"/>
-          <w:rtl w:val="0"/>
-        </w:rPr>
-        <w:tab/>
+        </w:rPr>
+      </w:pPr>
+      <w:r>
+        <w:rPr>
+          <w:rtl w:val="0"/>
+        </w:rPr>
       </w:r>
     </w:p>
     <w:p>
       <w:pPr>
         <w:jc w:val="center"/>
         <w:rPr>
+          <w:i w:val="1"/>
           <w:smallCaps w:val="1"/>
-        </w:rPr>
-      </w:pPr>
-      <w:r>
-        <w:rPr>
-          <w:rtl w:val="0"/>
-        </w:rPr>
-      </w:r>
-    </w:p>
-    <w:p>
-      <w:pPr>
-        <w:widowControl w:val="0"/>
-        <w:spacing w:line="252.00000000000003" w:lineRule="auto"/>
-        <w:jc w:val="both"/>
-        <w:rPr/>
-      </w:pPr>
+          <w:u w:val="single"/>
+        </w:rPr>
+      </w:pPr>
+      <w:hyperlink r:id="rId16">
+        <w:r>
+          <w:rPr>
+            <w:i w:val="1"/>
+            <w:smallCaps w:val="1"/>
+            <w:color w:val="1155cc"/>
+            <w:u w:val="single"/>
+            <w:rtl w:val="0"/>
+          </w:rPr>
+          <w:t xml:space="preserve">https://www.canva.com/design/DAF_Z5qSRLo/84w_ZorZAaRXJIPg3YidDg/view?utm_content=DAF_Z5qSRLo&amp;utm_campaign=designshare&amp;utm_medium=link&amp;utm_source=recording_view</w:t>
+        </w:r>
+      </w:hyperlink>
       <w:r>
         <w:rPr>
           <w:rtl w:val="0"/>
@@ -1763,7 +1953,9 @@
       <w:pPr>
         <w:jc w:val="center"/>
         <w:rPr>
+          <w:i w:val="1"/>
           <w:smallCaps w:val="1"/>
+          <w:u w:val="single"/>
         </w:rPr>
       </w:pPr>
       <w:r>
@@ -1776,33 +1968,36 @@
       <w:pPr>
         <w:jc w:val="center"/>
         <w:rPr>
+          <w:i w:val="1"/>
           <w:smallCaps w:val="1"/>
-        </w:rPr>
-      </w:pPr>
-      <w:r>
-        <w:rPr>
-          <w:rtl w:val="0"/>
-        </w:rPr>
-      </w:r>
-    </w:p>
-    <w:p>
-      <w:pPr>
-        <w:widowControl w:val="0"/>
-        <w:spacing w:line="252.00000000000003" w:lineRule="auto"/>
-        <w:jc w:val="both"/>
-        <w:rPr/>
-      </w:pPr>
-      <w:r>
-        <w:rPr>
-          <w:rtl w:val="0"/>
-        </w:rPr>
-      </w:r>
-    </w:p>
-    <w:p>
-      <w:pPr>
-        <w:jc w:val="left"/>
-        <w:rPr>
+          <w:u w:val="single"/>
+        </w:rPr>
+      </w:pPr>
+      <w:hyperlink r:id="rId17">
+        <w:r>
+          <w:rPr>
+            <w:i w:val="1"/>
+            <w:smallCaps w:val="1"/>
+            <w:color w:val="1155cc"/>
+            <w:u w:val="single"/>
+            <w:rtl w:val="0"/>
+          </w:rPr>
+          <w:t xml:space="preserve">https://github.com/shcampinof/NS4DA-MPFR-3</w:t>
+        </w:r>
+      </w:hyperlink>
+      <w:r>
+        <w:rPr>
+          <w:rtl w:val="0"/>
+        </w:rPr>
+      </w:r>
+    </w:p>
+    <w:p>
+      <w:pPr>
+        <w:jc w:val="center"/>
+        <w:rPr>
+          <w:i w:val="1"/>
           <w:smallCaps w:val="1"/>
+          <w:u w:val="single"/>
         </w:rPr>
       </w:pPr>
       <w:r>
@@ -1815,22 +2010,39 @@
       <w:pPr>
         <w:jc w:val="center"/>
         <w:rPr>
+          <w:i w:val="1"/>
           <w:smallCaps w:val="1"/>
-        </w:rPr>
-      </w:pPr>
-      <w:r>
-        <w:rPr>
+          <w:u w:val="single"/>
+        </w:rPr>
+      </w:pPr>
+      <w:r>
+        <w:rPr>
+          <w:rtl w:val="0"/>
+        </w:rPr>
+      </w:r>
+    </w:p>
+    <w:p>
+      <w:pPr>
+        <w:jc w:val="center"/>
+        <w:rPr>
+          <w:i w:val="1"/>
           <w:smallCaps w:val="1"/>
-          <w:rtl w:val="0"/>
-        </w:rPr>
-        <w:t xml:space="preserve">VIII. WEB LINKS TO SOURCE CODE AND EXPLANATORY VIDEO</w:t>
+          <w:u w:val="single"/>
+        </w:rPr>
+      </w:pPr>
+      <w:r>
+        <w:rPr>
+          <w:rtl w:val="0"/>
+        </w:rPr>
       </w:r>
     </w:p>
     <w:p>
       <w:pPr>
         <w:jc w:val="center"/>
         <w:rPr>
+          <w:i w:val="1"/>
           <w:smallCaps w:val="1"/>
+          <w:u w:val="single"/>
         </w:rPr>
       </w:pPr>
       <w:r>
@@ -1843,7 +2055,9 @@
       <w:pPr>
         <w:jc w:val="center"/>
         <w:rPr>
+          <w:i w:val="1"/>
           <w:smallCaps w:val="1"/>
+          <w:u w:val="single"/>
         </w:rPr>
       </w:pPr>
       <w:r>
@@ -1856,7 +2070,39 @@
       <w:pPr>
         <w:jc w:val="center"/>
         <w:rPr>
+          <w:i w:val="1"/>
           <w:smallCaps w:val="1"/>
+          <w:u w:val="single"/>
+        </w:rPr>
+      </w:pPr>
+      <w:r>
+        <w:rPr>
+          <w:rtl w:val="0"/>
+        </w:rPr>
+      </w:r>
+    </w:p>
+    <w:p>
+      <w:pPr>
+        <w:jc w:val="center"/>
+        <w:rPr>
+          <w:i w:val="1"/>
+          <w:smallCaps w:val="1"/>
+          <w:u w:val="single"/>
+        </w:rPr>
+      </w:pPr>
+      <w:r>
+        <w:rPr>
+          <w:rtl w:val="0"/>
+        </w:rPr>
+      </w:r>
+    </w:p>
+    <w:p>
+      <w:pPr>
+        <w:jc w:val="center"/>
+        <w:rPr>
+          <w:i w:val="1"/>
+          <w:smallCaps w:val="1"/>
+          <w:u w:val="single"/>
         </w:rPr>
       </w:pPr>
       <w:r>
@@ -2183,7 +2429,7 @@
               <w:rPr>
                 <w:rtl w:val="0"/>
               </w:rPr>
-              <w:t xml:space="preserve">Review and selection of data set- (network)</w:t>
+              <w:t xml:space="preserve">Preparation of the document </w:t>
             </w:r>
           </w:p>
           <w:p>
@@ -2208,32 +2454,7 @@
               <w:rPr>
                 <w:rtl w:val="0"/>
               </w:rPr>
-              <w:t xml:space="preserve">Preparation of the document</w:t>
-            </w:r>
-          </w:p>
-          <w:p>
-            <w:pPr>
-              <w:keepNext w:val="0"/>
-              <w:keepLines w:val="0"/>
-              <w:widowControl w:val="0"/>
-              <w:pBdr>
-                <w:top w:space="0" w:sz="0" w:val="nil"/>
-                <w:left w:space="0" w:sz="0" w:val="nil"/>
-                <w:bottom w:space="0" w:sz="0" w:val="nil"/>
-                <w:right w:space="0" w:sz="0" w:val="nil"/>
-                <w:between w:space="0" w:sz="0" w:val="nil"/>
-              </w:pBdr>
-              <w:shd w:fill="auto" w:val="clear"/>
-              <w:spacing w:after="0" w:before="0" w:line="240" w:lineRule="auto"/>
-              <w:ind w:left="0" w:right="0" w:firstLine="0"/>
-              <w:jc w:val="left"/>
-              <w:rPr/>
-            </w:pPr>
-            <w:r>
-              <w:rPr>
-                <w:rtl w:val="0"/>
-              </w:rPr>
-              <w:t xml:space="preserve">DataSet Explanation</w:t>
+              <w:t xml:space="preserve">DataSet exploration (Gephi)and excel help</w:t>
             </w:r>
           </w:p>
         </w:tc>
@@ -2362,32 +2583,7 @@
               <w:rPr>
                 <w:rtl w:val="0"/>
               </w:rPr>
-              <w:t xml:space="preserve">Preparation of the document and</w:t>
-            </w:r>
-          </w:p>
-          <w:p>
-            <w:pPr>
-              <w:keepNext w:val="0"/>
-              <w:keepLines w:val="0"/>
-              <w:widowControl w:val="0"/>
-              <w:pBdr>
-                <w:top w:space="0" w:sz="0" w:val="nil"/>
-                <w:left w:space="0" w:sz="0" w:val="nil"/>
-                <w:bottom w:space="0" w:sz="0" w:val="nil"/>
-                <w:right w:space="0" w:sz="0" w:val="nil"/>
-                <w:between w:space="0" w:sz="0" w:val="nil"/>
-              </w:pBdr>
-              <w:shd w:fill="auto" w:val="clear"/>
-              <w:spacing w:after="0" w:before="0" w:line="240" w:lineRule="auto"/>
-              <w:ind w:left="0" w:right="0" w:firstLine="0"/>
-              <w:jc w:val="left"/>
-              <w:rPr/>
-            </w:pPr>
-            <w:r>
-              <w:rPr>
-                <w:rtl w:val="0"/>
-              </w:rPr>
-              <w:t xml:space="preserve">Results explanation </w:t>
+              <w:t xml:space="preserve">Preparation of the document and apply of methods (Gephi)</w:t>
             </w:r>
           </w:p>
         </w:tc>
@@ -2478,7 +2674,7 @@
               <w:rPr>
                 <w:rtl w:val="0"/>
               </w:rPr>
-              <w:t xml:space="preserve">Preparation of the slides</w:t>
+              <w:t xml:space="preserve">Preparation of the slides and video</w:t>
             </w:r>
           </w:p>
           <w:p>
@@ -2528,7 +2724,7 @@
               <w:rPr>
                 <w:rtl w:val="0"/>
               </w:rPr>
-              <w:t xml:space="preserve">Problem definition </w:t>
+              <w:t xml:space="preserve">problem definition </w:t>
             </w:r>
           </w:p>
         </w:tc>
@@ -4355,7 +4551,7 @@
 
 <file path=customXML/item1.xml><?xml version="1.0" encoding="utf-8"?>
 <go:gDocsCustomXmlDataStorage xmlns:go="http://customooxmlschemas.google.com/" xmlns:r="http://schemas.openxmlformats.org/officeDocument/2006/relationships" uri="GoogleDocsCustomDataVersion2">
-  <go:docsCustomData xmlns:go="http://customooxmlschemas.google.com/" roundtripDataSignature="AMtx7mgzlMRnKSpGaotto+dDziWwlzAlmw==">CgMxLjAaFAoBMBIPCg0IB0IJEgdHdW5nc3VoMghoLmdqZGd4czIOaC5pajRhcWdicTdneHcyCmlkLjMwajB6bGw4AHIhMTQ0dmJuT2p6bUxtQVhOOWp5NkVIZk44cVZqNExuYkl6</go:docsCustomData>
+  <go:docsCustomData xmlns:go="http://customooxmlschemas.google.com/" roundtripDataSignature="AMtx7mg1zWsuaUFnypTQiOSEttHjxzwnqg==">CgMxLjAyCGguZ2pkZ3hzMg5oLmlqNGFxZ2JxN2d4dzIKaWQuMzBqMHpsbDgAciExNDR2Ym5PanptTG1BWE45ank2RUhmTjhxVmo0TG5iSXo=</go:docsCustomData>
 </go:gDocsCustomXmlDataStorage>
 </file>
 

</xml_diff>